<commit_message>
Memoria actualizada con el link al proyecto
</commit_message>
<xml_diff>
--- a/Memoria.docx
+++ b/Memoria.docx
@@ -21,7 +21,7 @@
                 <wp:positionV relativeFrom="page">
                   <wp:posOffset>3207385</wp:posOffset>
                 </wp:positionV>
-                <wp:extent cx="7239000" cy="3903980"/>
+                <wp:extent cx="7239000" cy="3900805"/>
                 <wp:effectExtent l="0" t="0" r="0" b="6350"/>
                 <wp:wrapSquare wrapText="bothSides"/>
                 <wp:docPr id="1" name="Cuadro de texto 154"/>
@@ -32,7 +32,7 @@
                       <wps:spPr>
                         <a:xfrm>
                           <a:off x="0" y="0"/>
-                          <a:ext cx="7238520" cy="3903480"/>
+                          <a:ext cx="7238520" cy="3900240"/>
                         </a:xfrm>
                         <a:prstGeom prst="rect">
                           <a:avLst/>
@@ -60,29 +60,22 @@
                                 <w:szCs w:val="64"/>
                               </w:rPr>
                             </w:pPr>
-                            <w:sdt>
-                              <w:sdtPr>
-                                <w:alias w:val="Título"/>
-                              </w:sdtPr>
-                              <w:sdtContent>
-                                <w:r>
-                                  <w:rPr>
-                                    <w:caps/>
-                                    <w:color w:val="4472C4" w:themeColor="accent1"/>
-                                    <w:sz w:val="64"/>
-                                    <w:szCs w:val="64"/>
-                                  </w:rPr>
-                                  <w:t>Entrega seguimiento Asee</w:t>
-                                </w:r>
-                              </w:sdtContent>
-                            </w:sdt>
+                            <w:r>
+                              <w:rPr>
+                                <w:caps/>
+                                <w:color w:val="4472C4" w:themeColor="accent1"/>
+                                <w:sz w:val="64"/>
+                                <w:szCs w:val="64"/>
+                              </w:rPr>
+                              <w:t>Entrega seguimiento Asee</w:t>
+                            </w:r>
                           </w:p>
                           <w:sdt>
                             <w:sdtPr>
                               <w:text/>
-                              <w:id w:val="1005385223"/>
+                              <w:id w:val="1329835798"/>
                               <w:dataBinding w:prefixMappings="xmlns:ns0='http://purl.org/dc/elements/1.1/' xmlns:ns1='http://schemas.openxmlformats.org/package/2006/metadata/core-properties' " w:xpath="/ns1:coreProperties[1]/ns0:subject[1]" w:storeItemID="{6C3C8BC8-F283-45AE-878A-BAB7291924A1}"/>
-                              <w:alias w:val="Subtítulo"/>
+                              <w:alias w:val="Título"/>
                             </w:sdtPr>
                             <w:sdtContent>
                               <w:p>
@@ -123,7 +116,7 @@
           </mc:Choice>
           <mc:Fallback>
             <w:pict>
-              <v:rect id="shape_0" ID="Cuadro de texto 154" stroked="f" style="position:absolute;margin-left:12.65pt;margin-top:252.55pt;width:569.9pt;height:307.3pt;mso-position-horizontal:center;mso-position-horizontal-relative:page;mso-position-vertical-relative:page" wp14:anchorId="20D0A391">
+              <v:rect id="shape_0" ID="Cuadro de texto 154" stroked="f" style="position:absolute;margin-left:12.65pt;margin-top:252.55pt;width:569.9pt;height:307.05pt;mso-position-horizontal:center;mso-position-horizontal-relative:page;mso-position-vertical-relative:page" wp14:anchorId="20D0A391">
                 <w10:wrap type="square"/>
                 <v:fill o:detectmouseclick="t" on="false"/>
                 <v:stroke color="#3465a4" weight="6480" joinstyle="round" endcap="flat"/>
@@ -139,31 +132,22 @@
                           <w:szCs w:val="64"/>
                         </w:rPr>
                       </w:pPr>
-                      <w:sdt>
-                        <w:sdtPr>
-                          <w:text/>
-                          <w:dataBinding w:prefixMappings="xmlns:ns0='http://purl.org/dc/elements/1.1/' xmlns:ns1='http://schemas.openxmlformats.org/package/2006/metadata/core-properties' " w:xpath="/ns1:coreProperties[1]/ns0:title[1]" w:storeItemID="{6C3C8BC8-F283-45AE-878A-BAB7291924A1}"/>
-                          <w:alias w:val="Título"/>
-                        </w:sdtPr>
-                        <w:sdtContent>
-                          <w:r>
-                            <w:rPr>
-                              <w:caps/>
-                              <w:color w:val="4472C4" w:themeColor="accent1"/>
-                              <w:sz w:val="64"/>
-                              <w:szCs w:val="64"/>
-                            </w:rPr>
-                            <w:t>Entrega seguimiento Asee</w:t>
-                          </w:r>
-                        </w:sdtContent>
-                      </w:sdt>
+                      <w:r>
+                        <w:rPr>
+                          <w:caps/>
+                          <w:color w:val="4472C4" w:themeColor="accent1"/>
+                          <w:sz w:val="64"/>
+                          <w:szCs w:val="64"/>
+                        </w:rPr>
+                        <w:t>Entrega seguimiento Asee</w:t>
+                      </w:r>
                     </w:p>
                     <w:sdt>
                       <w:sdtPr>
                         <w:text/>
-                        <w:id w:val="804633645"/>
+                        <w:id w:val="1614400401"/>
                         <w:dataBinding w:prefixMappings="xmlns:ns0='http://purl.org/dc/elements/1.1/' xmlns:ns1='http://schemas.openxmlformats.org/package/2006/metadata/core-properties' " w:xpath="/ns1:coreProperties[1]/ns0:subject[1]" w:storeItemID="{6C3C8BC8-F283-45AE-878A-BAB7291924A1}"/>
-                        <w:alias w:val="Subtítulo"/>
+                        <w:alias w:val="Título"/>
                       </w:sdtPr>
                       <w:sdtContent>
                         <w:p>
@@ -201,7 +185,7 @@
                 <wp:positionV relativeFrom="page">
                   <wp:posOffset>8745855</wp:posOffset>
                 </wp:positionV>
-                <wp:extent cx="7239000" cy="975995"/>
+                <wp:extent cx="7239000" cy="974725"/>
                 <wp:effectExtent l="0" t="0" r="0" b="8255"/>
                 <wp:wrapSquare wrapText="bothSides"/>
                 <wp:docPr id="3" name="Cuadro de texto 152"/>
@@ -212,7 +196,7 @@
                       <wps:spPr>
                         <a:xfrm>
                           <a:off x="0" y="0"/>
-                          <a:ext cx="7238520" cy="975240"/>
+                          <a:ext cx="7238520" cy="974160"/>
                         </a:xfrm>
                         <a:prstGeom prst="rect">
                           <a:avLst/>
@@ -246,29 +230,14 @@
                                 <w:szCs w:val="28"/>
                               </w:rPr>
                             </w:pPr>
-                            <w:sdt>
-                              <w:sdtPr>
-                                <w:alias w:val="Autor"/>
-                              </w:sdtPr>
-                              <w:sdtContent>
-                                <w:r>
-                                  <w:rPr>
-                                    <w:color w:val="595959" w:themeColor="text1" w:themeTint="a6"/>
-                                    <w:sz w:val="28"/>
-                                    <w:szCs w:val="28"/>
-                                  </w:rPr>
-                                  <w:t xml:space="preserve">Carlos </w:t>
-                                </w:r>
-                                <w:r>
-                                  <w:rPr>
-                                    <w:color w:val="595959" w:themeColor="text1" w:themeTint="a6"/>
-                                    <w:sz w:val="28"/>
-                                    <w:szCs w:val="28"/>
-                                  </w:rPr>
-                                  <w:t>Licha de la Encarnación |Manuel González Saavedra</w:t>
-                                </w:r>
-                              </w:sdtContent>
-                            </w:sdt>
+                            <w:r>
+                              <w:rPr>
+                                <w:color w:val="595959" w:themeColor="text1" w:themeTint="a6"/>
+                                <w:sz w:val="28"/>
+                                <w:szCs w:val="28"/>
+                              </w:rPr>
+                              <w:t>Carlos Licha de la Encarnación |Manuel González Saavedra</w:t>
+                            </w:r>
                           </w:p>
                           <w:p>
                             <w:pPr>
@@ -314,7 +283,7 @@
           </mc:Choice>
           <mc:Fallback>
             <w:pict>
-              <v:rect id="shape_0" ID="Cuadro de texto 152" stroked="f" style="position:absolute;margin-left:12.65pt;margin-top:688.65pt;width:569.9pt;height:76.75pt;mso-position-horizontal:center;mso-position-horizontal-relative:page;mso-position-vertical-relative:page" wp14:anchorId="0143160C">
+              <v:rect id="shape_0" ID="Cuadro de texto 152" stroked="f" style="position:absolute;margin-left:12.65pt;margin-top:688.65pt;width:569.9pt;height:76.65pt;mso-position-horizontal:center;mso-position-horizontal-relative:page;mso-position-vertical-relative:page" wp14:anchorId="0143160C">
                 <w10:wrap type="square"/>
                 <v:fill o:detectmouseclick="t" on="false"/>
                 <v:stroke color="#3465a4" weight="6480" joinstyle="round" endcap="flat"/>
@@ -330,31 +299,14 @@
                           <w:szCs w:val="28"/>
                         </w:rPr>
                       </w:pPr>
-                      <w:sdt>
-                        <w:sdtPr>
-                          <w:text/>
-                          <w:dataBinding w:prefixMappings="xmlns:ns0='http://purl.org/dc/elements/1.1/' xmlns:ns1='http://schemas.openxmlformats.org/package/2006/metadata/core-properties' " w:xpath="/ns1:coreProperties[1]/ns0:creator[1]" w:storeItemID="{6C3C8BC8-F283-45AE-878A-BAB7291924A1}"/>
-                          <w:alias w:val="Autor"/>
-                        </w:sdtPr>
-                        <w:sdtContent>
-                          <w:r>
-                            <w:rPr>
-                              <w:color w:val="595959" w:themeColor="text1" w:themeTint="a6"/>
-                              <w:sz w:val="28"/>
-                              <w:szCs w:val="28"/>
-                            </w:rPr>
-                            <w:t xml:space="preserve">Carlos </w:t>
-                          </w:r>
-                          <w:r>
-                            <w:rPr>
-                              <w:color w:val="595959" w:themeColor="text1" w:themeTint="a6"/>
-                              <w:sz w:val="28"/>
-                              <w:szCs w:val="28"/>
-                            </w:rPr>
-                            <w:t>Licha de la Encarnación |Manuel González Saavedra</w:t>
-                          </w:r>
-                        </w:sdtContent>
-                      </w:sdt>
+                      <w:r>
+                        <w:rPr>
+                          <w:color w:val="595959" w:themeColor="text1" w:themeTint="a6"/>
+                          <w:sz w:val="28"/>
+                          <w:szCs w:val="28"/>
+                        </w:rPr>
+                        <w:t>Carlos Licha de la Encarnación |Manuel González Saavedra</w:t>
+                      </w:r>
                     </w:p>
                     <w:p>
                       <w:pPr>
@@ -395,7 +347,7 @@
                   <wp:align>center</wp:align>
                 </wp:positionH>
                 <wp:positionV relativeFrom="page">
-                  <wp:posOffset>7617460</wp:posOffset>
+                  <wp:posOffset>7754620</wp:posOffset>
                 </wp:positionV>
                 <wp:extent cx="7239000" cy="163195"/>
                 <wp:effectExtent l="0" t="0" r="0" b="0"/>
@@ -438,21 +390,14 @@
                               <w:jc w:val="right"/>
                               <w:rPr/>
                             </w:pPr>
-                            <w:sdt>
-                              <w:sdtPr>
-                                <w:alias w:val="Descripción breve"/>
-                              </w:sdtPr>
-                              <w:sdtContent>
-                                <w:r>
-                                  <w:rPr>
-                                    <w:color w:val="595959" w:themeColor="text1" w:themeTint="a6"/>
-                                    <w:sz w:val="20"/>
-                                    <w:szCs w:val="20"/>
-                                  </w:rPr>
-                                  <w:t xml:space="preserve">     </w:t>
-                                </w:r>
-                              </w:sdtContent>
-                            </w:sdt>
+                            <w:r>
+                              <w:rPr>
+                                <w:color w:val="595959" w:themeColor="text1" w:themeTint="a6"/>
+                                <w:sz w:val="20"/>
+                                <w:szCs w:val="20"/>
+                              </w:rPr>
+                              <w:t xml:space="preserve">     </w:t>
+                            </w:r>
                           </w:p>
                         </w:txbxContent>
                       </wps:txbx>
@@ -474,7 +419,7 @@
           </mc:Choice>
           <mc:Fallback>
             <w:pict>
-              <v:rect id="shape_0" ID="Cuadro de texto 153" stroked="f" style="position:absolute;margin-left:12.65pt;margin-top:599.8pt;width:569.9pt;height:12.75pt;mso-position-horizontal:center;mso-position-horizontal-relative:page;mso-position-vertical-relative:page" wp14:anchorId="03B13DE1">
+              <v:rect id="shape_0" ID="Cuadro de texto 153" stroked="f" style="position:absolute;margin-left:12.65pt;margin-top:610.6pt;width:569.9pt;height:12.75pt;mso-position-horizontal:center;mso-position-horizontal-relative:page;mso-position-vertical-relative:page" wp14:anchorId="03B13DE1">
                 <w10:wrap type="square"/>
                 <v:fill o:detectmouseclick="t" on="false"/>
                 <v:stroke color="#3465a4" weight="6480" joinstyle="round" endcap="flat"/>
@@ -486,23 +431,14 @@
                         <w:jc w:val="right"/>
                         <w:rPr/>
                       </w:pPr>
-                      <w:sdt>
-                        <w:sdtPr>
-                          <w:text/>
-                          <w:dataBinding w:prefixMappings="xmlns:ns0='http://schemas.microsoft.com/office/2006/coverPageProps' " w:xpath="/ns0:CoverPageProperties[1]/ns0:Abstract[1]" w:storeItemID="{55AF091B-3C7A-41E3-B477-F2FDAA23CFDA}"/>
-                          <w:alias w:val="Descripción breve"/>
-                        </w:sdtPr>
-                        <w:sdtContent>
-                          <w:r>
-                            <w:rPr>
-                              <w:color w:val="595959" w:themeColor="text1" w:themeTint="a6"/>
-                              <w:sz w:val="20"/>
-                              <w:szCs w:val="20"/>
-                            </w:rPr>
-                            <w:t xml:space="preserve">     </w:t>
-                          </w:r>
-                        </w:sdtContent>
-                      </w:sdt>
+                      <w:r>
+                        <w:rPr>
+                          <w:color w:val="595959" w:themeColor="text1" w:themeTint="a6"/>
+                          <w:sz w:val="20"/>
+                          <w:szCs w:val="20"/>
+                        </w:rPr>
+                        <w:t xml:space="preserve">     </w:t>
+                      </w:r>
                     </w:p>
                   </w:txbxContent>
                 </v:textbox>
@@ -521,7 +457,7 @@
                 <wp:positionV relativeFrom="page">
                   <wp:posOffset>245745</wp:posOffset>
                 </wp:positionV>
-                <wp:extent cx="7315835" cy="1216025"/>
+                <wp:extent cx="7316470" cy="1216660"/>
                 <wp:effectExtent l="0" t="0" r="1270" b="1905"/>
                 <wp:wrapNone/>
                 <wp:docPr id="7" name="Grupo 149"/>
@@ -532,7 +468,7 @@
                       <wpg:grpSpPr>
                         <a:xfrm>
                           <a:off x="0" y="0"/>
-                          <a:ext cx="7315200" cy="1215360"/>
+                          <a:ext cx="7315920" cy="1216080"/>
                         </a:xfrm>
                       </wpg:grpSpPr>
                       <wps:wsp>
@@ -540,7 +476,7 @@
                         <wps:spPr>
                           <a:xfrm>
                             <a:off x="0" y="0"/>
-                            <a:ext cx="7315200" cy="1129680"/>
+                            <a:ext cx="7315920" cy="1130400"/>
                           </a:xfrm>
                           <a:custGeom>
                             <a:avLst/>
@@ -596,7 +532,7 @@
                         <wps:spPr>
                           <a:xfrm>
                             <a:off x="0" y="0"/>
-                            <a:ext cx="7315200" cy="1215360"/>
+                            <a:ext cx="7315920" cy="1216080"/>
                           </a:xfrm>
                           <a:prstGeom prst="rect">
                             <a:avLst/>
@@ -604,7 +540,7 @@
                           <a:blipFill rotWithShape="0">
                             <a:blip r:embed="rId2"/>
                             <a:stretch>
-                              <a:fillRect l="0" t="0" r="-7573" b="0"/>
+                              <a:fillRect l="0" t="0" r="-7568" b="0"/>
                             </a:stretch>
                           </a:blipFill>
                           <a:ln>
@@ -641,8 +577,8 @@
           </mc:Choice>
           <mc:Fallback>
             <w:pict>
-              <v:group id="shape_0" alt="Grupo 149" style="position:absolute;margin-left:9.65pt;margin-top:19.35pt;width:576pt;height:95.7pt" coordorigin="193,387" coordsize="11520,1914">
-                <v:rect id="shape_0" ID="Rectángulo 151" stroked="f" style="position:absolute;left:193;top:387;width:11519;height:1913;mso-position-horizontal:center;mso-position-horizontal-relative:page;mso-position-vertical-relative:page">
+              <v:group id="shape_0" alt="Grupo 149" style="position:absolute;margin-left:9.6pt;margin-top:19.35pt;width:576.05pt;height:95.75pt" coordorigin="192,387" coordsize="11521,1915">
+                <v:rect id="shape_0" stroked="f" style="position:absolute;left:192;top:387;width:11520;height:1914;mso-position-horizontal:center;mso-position-horizontal-relative:page;mso-position-vertical-relative:page">
                   <w10:wrap type="none"/>
                   <v:imagedata r:id="rId2" o:detectmouseclick="t"/>
                   <v:stroke color="#3465a4" weight="12600" joinstyle="miter" endcap="flat"/>
@@ -671,7 +607,8 @@
           <w:docPartGallery w:val="Table of Contents"/>
           <w:docPartUnique w:val="true"/>
         </w:docPartObj>
-        <w:id w:val="410456163"/>
+        <w:id w:val="1412504984"/>
+        <w:alias w:val="Autor"/>
       </w:sdtPr>
       <w:sdtContent>
         <w:p>
@@ -699,6 +636,7 @@
             <w:rPr>
               <w:webHidden/>
               <w:rStyle w:val="Enlacedelndice"/>
+              <w:vanish w:val="false"/>
             </w:rPr>
             <w:instrText> TOC \z \o "1-3" \u \h</w:instrText>
           </w:r>
@@ -706,6 +644,7 @@
             <w:rPr>
               <w:webHidden/>
               <w:rStyle w:val="Enlacedelndice"/>
+              <w:vanish w:val="false"/>
             </w:rPr>
             <w:fldChar w:fldCharType="separate"/>
           </w:r>
@@ -714,6 +653,7 @@
               <w:rPr>
                 <w:webHidden/>
                 <w:rStyle w:val="Enlacedelndice"/>
+                <w:vanish w:val="false"/>
               </w:rPr>
               <w:t>Descripción de la idea</w:t>
               <w:tab/>
@@ -734,6 +674,7 @@
               <w:rPr>
                 <w:webHidden/>
                 <w:rStyle w:val="Enlacedelndice"/>
+                <w:vanish w:val="false"/>
               </w:rPr>
               <w:t>Público objetivo</w:t>
               <w:tab/>
@@ -754,6 +695,7 @@
               <w:rPr>
                 <w:webHidden/>
                 <w:rStyle w:val="Enlacedelndice"/>
+                <w:vanish w:val="false"/>
               </w:rPr>
               <w:t>Propuesta inicial.</w:t>
               <w:tab/>
@@ -774,6 +716,7 @@
               <w:rPr>
                 <w:webHidden/>
                 <w:rStyle w:val="Enlacedelndice"/>
+                <w:vanish w:val="false"/>
               </w:rPr>
               <w:t>Análisis</w:t>
               <w:tab/>
@@ -794,6 +737,7 @@
               <w:rPr>
                 <w:webHidden/>
                 <w:rStyle w:val="Enlacedelndice"/>
+                <w:vanish w:val="false"/>
               </w:rPr>
               <w:t>Requisitos funcionales</w:t>
               <w:tab/>
@@ -814,6 +758,7 @@
               <w:rPr>
                 <w:webHidden/>
                 <w:rStyle w:val="Enlacedelndice"/>
+                <w:vanish w:val="false"/>
               </w:rPr>
               <w:t>Requisitos no funcionales</w:t>
               <w:tab/>
@@ -834,6 +779,7 @@
               <w:rPr>
                 <w:webHidden/>
                 <w:rStyle w:val="Enlacedelndice"/>
+                <w:vanish w:val="false"/>
               </w:rPr>
               <w:t>Diseño de la IU</w:t>
               <w:tab/>
@@ -854,6 +800,7 @@
               <w:rPr>
                 <w:webHidden/>
                 <w:rStyle w:val="Enlacedelndice"/>
+                <w:vanish w:val="false"/>
               </w:rPr>
               <w:t>Mapa de navegación</w:t>
               <w:tab/>
@@ -874,6 +821,7 @@
               <w:rPr>
                 <w:webHidden/>
                 <w:rStyle w:val="Enlacedelndice"/>
+                <w:vanish w:val="false"/>
               </w:rPr>
               <w:t>Mockup/Wireframe de la aplicación</w:t>
               <w:tab/>
@@ -894,6 +842,7 @@
               <w:rPr>
                 <w:webHidden/>
                 <w:rStyle w:val="Enlacedelndice"/>
+                <w:vanish w:val="false"/>
               </w:rPr>
               <w:t>Mapa de navegación</w:t>
               <w:tab/>
@@ -914,6 +863,7 @@
               <w:rPr>
                 <w:webHidden/>
                 <w:rStyle w:val="Enlacedelndice"/>
+                <w:vanish w:val="false"/>
               </w:rPr>
               <w:t>Estado del proyecto en la reunión</w:t>
               <w:tab/>
@@ -934,6 +884,7 @@
               <w:rPr>
                 <w:webHidden/>
                 <w:rStyle w:val="Enlacedelndice"/>
+                <w:vanish w:val="false"/>
               </w:rPr>
               <w:t>Proyecto final</w:t>
               <w:tab/>
@@ -954,6 +905,7 @@
               <w:rPr>
                 <w:webHidden/>
                 <w:rStyle w:val="Enlacedelndice"/>
+                <w:vanish w:val="false"/>
               </w:rPr>
               <w:t>Características</w:t>
               <w:tab/>
@@ -974,6 +926,7 @@
               <w:rPr>
                 <w:webHidden/>
                 <w:rStyle w:val="Enlacedelndice"/>
+                <w:vanish w:val="false"/>
               </w:rPr>
               <w:t>Arquitectura</w:t>
               <w:tab/>
@@ -994,6 +947,7 @@
               <w:rPr>
                 <w:webHidden/>
                 <w:rStyle w:val="Enlacedelndice"/>
+                <w:vanish w:val="false"/>
               </w:rPr>
               <w:t>Diseño de la UI final</w:t>
               <w:tab/>
@@ -1014,6 +968,7 @@
               <w:rPr>
                 <w:webHidden/>
                 <w:rStyle w:val="Enlacedelndice"/>
+                <w:vanish w:val="false"/>
               </w:rPr>
               <w:t>Cambios respecto a la propuesta inicial</w:t>
               <w:tab/>
@@ -1034,6 +989,7 @@
               <w:rPr>
                 <w:webHidden/>
                 <w:rStyle w:val="Enlacedelndice"/>
+                <w:vanish w:val="false"/>
               </w:rPr>
               <w:t>Principales problemas</w:t>
               <w:tab/>
@@ -1054,6 +1010,7 @@
               <w:rPr>
                 <w:webHidden/>
                 <w:rStyle w:val="Enlacedelndice"/>
+                <w:vanish w:val="false"/>
               </w:rPr>
               <w:t>Conclusión</w:t>
               <w:tab/>
@@ -2068,15 +2025,7 @@
           <w:iCs/>
           <w:lang w:eastAsia="es-ES"/>
         </w:rPr>
-        <w:t>Favorit</w:t>
-      </w:r>
-      <w:r>
-        <w:rPr>
-          <w:i/>
-          <w:iCs/>
-          <w:lang w:eastAsia="es-ES"/>
-        </w:rPr>
-        <w:t>es</w:t>
+        <w:t>Favorites</w:t>
       </w:r>
       <w:r>
         <w:rPr>
@@ -2213,11 +2162,11 @@
             <wp:effectExtent l="0" t="0" r="0" b="0"/>
             <wp:wrapTight wrapText="bothSides">
               <wp:wrapPolygon edited="0">
-                <wp:start x="-44" y="0"/>
-                <wp:lineTo x="-44" y="21463"/>
-                <wp:lineTo x="21144" y="21463"/>
-                <wp:lineTo x="21144" y="0"/>
-                <wp:lineTo x="-44" y="0"/>
+                <wp:start x="-86" y="0"/>
+                <wp:lineTo x="-86" y="21421"/>
+                <wp:lineTo x="21140" y="21421"/>
+                <wp:lineTo x="21140" y="0"/>
+                <wp:lineTo x="-86" y="0"/>
               </wp:wrapPolygon>
             </wp:wrapTight>
             <wp:docPr id="10" name="Imagen 3" descr=""/>
@@ -2614,7 +2563,7 @@
       <w:r>
         <w:rPr/>
         <w:drawing>
-          <wp:inline distT="0" distB="0" distL="0" distR="3810">
+          <wp:inline distT="0" distB="0" distL="0" distR="0">
             <wp:extent cx="1329690" cy="2228850"/>
             <wp:effectExtent l="0" t="0" r="0" b="0"/>
             <wp:docPr id="13" name="Imagen 18" descr=""/>
@@ -2937,11 +2886,7 @@
       </w:pPr>
       <w:r>
         <w:rPr/>
-        <w:t xml:space="preserve">No obstante, el proyecto ahora sigue los patrones de arquitectura recomendados en Android, </w:t>
-      </w:r>
-      <w:r>
-        <w:rPr/>
-        <w:t>tales como Room, Repository y MVVM.</w:t>
+        <w:t>No obstante, el proyecto ahora sigue los patrones de arquitectura recomendados en Android, tales como Room, Repository y MVVM.</w:t>
       </w:r>
     </w:p>
     <w:p>
@@ -3073,19 +3018,7 @@
       </w:r>
       <w:r>
         <w:rPr/>
-        <w:t xml:space="preserve">, que controla los datos, sustituyendo todas las llamadas realizadas </w:t>
-      </w:r>
-      <w:r>
-        <w:rPr/>
-        <w:t xml:space="preserve">al Repository </w:t>
-      </w:r>
-      <w:r>
-        <w:rPr/>
-        <w:t xml:space="preserve">por llamadas a ViewModel. </w:t>
-      </w:r>
-      <w:r>
-        <w:rPr/>
-        <w:t>Este viewmodel se ha utilizado en List Activity (Una actividad de colección) y Event Actvity (Una actividad de detalle) Que son además las únicas actividades que requieren de acceso a datos locales y remotos.</w:t>
+        <w:t>, que controla los datos, sustituyendo todas las llamadas realizadas al Repository por llamadas a ViewModel. Este viewmodel se ha utilizado en List Activity (Una actividad de colección) y Event Actvity (Una actividad de detalle) Que son además las únicas actividades que requieren de acceso a datos locales y remotos.</w:t>
       </w:r>
     </w:p>
     <w:p>
@@ -3481,7 +3414,7 @@
       </w:pPr>
       <w:r>
         <w:rPr/>
-        <w:t>Es igual que la version inicial pero con un aspecto mejorado y la posibilidad de acceder a la página web de songkick y a la localización en google maps a partir de su evento.</w:t>
+        <w:t>Es igual que la versión inicial pero con un aspecto mejorado y la posibilidad de acceder a la página web de songkick y a la localización en google maps a partir de su evento.</w:t>
       </w:r>
     </w:p>
     <w:p>
@@ -3501,7 +3434,7 @@
       <w:r>
         <w:rPr/>
         <w:drawing>
-          <wp:anchor behindDoc="0" distT="0" distB="0" distL="0" distR="0" simplePos="0" locked="0" layoutInCell="1" allowOverlap="1" relativeHeight="17">
+          <wp:anchor behindDoc="0" distT="0" distB="0" distL="0" distR="0" simplePos="0" locked="0" layoutInCell="1" allowOverlap="1" relativeHeight="10">
             <wp:simplePos x="0" y="0"/>
             <wp:positionH relativeFrom="column">
               <wp:align>center</wp:align>
@@ -3852,47 +3785,52 @@
           <w:b/>
           <w:bCs/>
         </w:rPr>
-        <w:t>- Localización del evento en google maps</w:t>
-      </w:r>
-      <w:r>
-        <w:rPr/>
-        <w:t>. Uno de los últimos cambios realizados fu</w:t>
-      </w:r>
-      <w:r>
-        <w:rPr/>
-        <w:t>e</w:t>
-      </w:r>
-      <w:r>
-        <w:rPr/>
-        <w:t xml:space="preserve"> la búsqueda del evento obteniendo sus coordenadas desde la API de Songkick y hac</w:t>
-      </w:r>
-      <w:r>
-        <w:rPr/>
-        <w:t>i</w:t>
-      </w:r>
-      <w:r>
-        <w:rPr/>
-        <w:t>endo una consulta utilizando Google Maps.</w:t>
-      </w:r>
-    </w:p>
-    <w:p>
-      <w:pPr>
-        <w:pStyle w:val="Normal"/>
-        <w:rPr/>
-      </w:pPr>
+        <w:t xml:space="preserve">- Localización del evento en </w:t>
+      </w:r>
       <w:r>
         <w:rPr>
           <w:b/>
           <w:bCs/>
         </w:rPr>
-        <w:t xml:space="preserve">- </w:t>
+        <w:t>G</w:t>
       </w:r>
       <w:r>
         <w:rPr>
           <w:b/>
           <w:bCs/>
         </w:rPr>
-        <w:t>Acceso a la página de songkick del evento.</w:t>
+        <w:t xml:space="preserve">oogle </w:t>
+      </w:r>
+      <w:r>
+        <w:rPr>
+          <w:b/>
+          <w:bCs/>
+        </w:rPr>
+        <w:t>M</w:t>
+      </w:r>
+      <w:r>
+        <w:rPr>
+          <w:b/>
+          <w:bCs/>
+        </w:rPr>
+        <w:t>aps</w:t>
+      </w:r>
+      <w:r>
+        <w:rPr/>
+        <w:t>. Uno de los últimos cambios realizados fue la búsqueda del evento obteniendo sus coordenadas desde la API de Songkick y haciendo una consulta utilizando Google Maps.</w:t>
+      </w:r>
+    </w:p>
+    <w:p>
+      <w:pPr>
+        <w:pStyle w:val="Normal"/>
+        <w:rPr/>
+      </w:pPr>
+      <w:r>
+        <w:rPr>
+          <w:b/>
+          <w:bCs/>
+        </w:rPr>
+        <w:t>- Acceso a la página de songkick del evento.</w:t>
       </w:r>
       <w:r>
         <w:rPr/>
@@ -3942,14 +3880,7 @@
           <w:b w:val="false"/>
           <w:bCs w:val="false"/>
         </w:rPr>
-        <w:t xml:space="preserve">Cuando tocaba implementar los patrones de diseño al principio creímos entenderlo bien, pero a medida que nos acercábamos a la última parte el paraba debido a los crashes y bugs. Al intentar implementar Live Data lo utilizamos desde las llamadas de Room, hasta el UI controller pasando por Repository y ViewModel. Constantes problemas de concurrencia </w:t>
-      </w:r>
-      <w:r>
-        <w:rPr>
-          <w:b w:val="false"/>
-          <w:bCs w:val="false"/>
-        </w:rPr>
-        <w:t>e incapacidad para obtener los datos de forma consistente de la BD. Se debía al hecho de tratar a los contenedores Live Data como una instancia mas de un objeto, sin tener en cuenta sus particularidades. No estábamos usándolo,</w:t>
+        <w:t>Cuando tocaba implementar los patrones de diseño al principio creímos entenderlo bien, pero a medida que nos acercábamos a la última parte el paraba debido a los crashes y bugs. Al intentar implementar Live Data lo utilizamos desde las llamadas de Room, hasta el UI controller pasando por Repository y ViewModel. Constantes problemas de concurrencia e incapacidad para obtener los datos de forma consistente de la BD. Se debía al hecho de tratar a los contenedores Live Data como una instancia mas de un objeto, sin tener en cuenta sus particularidades. No estábamos usándolo,</w:t>
       </w:r>
       <w:r>
         <w:rPr>
@@ -3980,14 +3911,7 @@
           <w:b/>
           <w:bCs/>
         </w:rPr>
-        <w:t>L</w:t>
-      </w:r>
-      <w:r>
-        <w:rPr>
-          <w:b/>
-          <w:bCs/>
-        </w:rPr>
-        <w:t xml:space="preserve">a solución: </w:t>
+        <w:t xml:space="preserve">La solución: </w:t>
       </w:r>
       <w:r>
         <w:rPr>
@@ -4008,8 +3932,8 @@
       </w:pPr>
       <w:r>
         <w:rPr>
-          <w:b/>
-          <w:bCs/>
+          <w:b w:val="false"/>
+          <w:bCs w:val="false"/>
         </w:rPr>
       </w:r>
     </w:p>
@@ -4034,11 +3958,7 @@
       </w:pPr>
       <w:r>
         <w:rPr/>
-        <w:t xml:space="preserve">Crear este proyecto nos ha resultado difícil en esta última parte con patrones de arquitectura, ya que no entendíamos bien el funcionamiento de LiveData y hemos tenido problemas con llamadas asíncronas de la base de datos, pero consideramos que ha sido bastante útil y nos da pie a crear aplicaciones robustas siguiendo un estándar con estos patrones. </w:t>
-      </w:r>
-      <w:r>
-        <w:rPr/>
-        <w:t>Ha resultado en una propuesta interesante con la posibilidad de enfocarlo en un tema que nos gusta, nos ha servido para aprender a trabajar en equipo y para extender un poco más nuestro uso del control de versiones, pudiendo documentar todos los cambios y problemas a partir de los commits de Git.</w:t>
+        <w:t>Crear este proyecto nos ha resultado difícil en esta última parte con patrones de arquitectura, ya que no entendíamos bien el funcionamiento de LiveData y hemos tenido problemas con llamadas asíncronas de la base de datos, pero consideramos que ha sido bastante útil y nos da pie a crear aplicaciones robustas siguiendo un estándar con estos patrones. Ha resultado en una propuesta interesante con la posibilidad de enfocarlo en un tema que nos gusta, nos ha servido para aprender a trabajar en equipo y para extender un poco más nuestro uso del control de versiones, pudiendo documentar todos los cambios y problemas a partir de los commits de Git.</w:t>
       </w:r>
     </w:p>
     <w:p>
@@ -4050,6 +3970,47 @@
       <w:r>
         <w:rPr/>
         <w:t>Por último mencionar la gran importancia de ha tenido el lenguaje de programación Kotlin en nuestra aplicación pues resultó ser nuestro principal reto y motivación el aprender a utilizarlo junto a sus ventajas. Enfocamos nuestro proyecto como una forma de aprendizaje de la asignatura y como añadido de un nuevo lenguaje de programación que nos será de una gran utilizad en el futuro.</w:t>
+      </w:r>
+    </w:p>
+    <w:p>
+      <w:pPr>
+        <w:pStyle w:val="Normal"/>
+        <w:spacing w:before="0" w:after="160"/>
+        <w:rPr/>
+      </w:pPr>
+      <w:r>
+        <w:rPr/>
+      </w:r>
+    </w:p>
+    <w:p>
+      <w:pPr>
+        <w:pStyle w:val="Ttulo1"/>
+        <w:rPr/>
+      </w:pPr>
+      <w:r>
+        <w:rPr/>
+        <w:t>Link del proyecto</w:t>
+      </w:r>
+    </w:p>
+    <w:p>
+      <w:pPr>
+        <w:pStyle w:val="Normal"/>
+        <w:rPr/>
+      </w:pPr>
+      <w:r>
+        <w:rPr/>
+        <w:t>Todo el proyecto así como esta memoria pueden ser encontrados en el siguiente link:</w:t>
+      </w:r>
+    </w:p>
+    <w:p>
+      <w:pPr>
+        <w:pStyle w:val="Normal"/>
+        <w:spacing w:before="0" w:after="160"/>
+        <w:rPr/>
+      </w:pPr>
+      <w:r>
+        <w:rPr/>
+        <w:t>https://github.com/clichade/FestivAPP</w:t>
       </w:r>
     </w:p>
     <w:sectPr>
@@ -4076,7 +4037,7 @@
         <w:docPartGallery w:val="Page Numbers (Bottom of Page)"/>
         <w:docPartUnique w:val="true"/>
       </w:docPartObj>
-      <w:id w:val="609952858"/>
+      <w:id w:val="1688098579"/>
     </w:sdtPr>
     <w:sdtContent>
       <w:p>
@@ -4749,6 +4710,7 @@
       </w:pPr>
       <w:rPr>
         <w:rFonts w:ascii="Symbol" w:hAnsi="Symbol" w:cs="Symbol" w:hint="default"/>
+        <w:rFonts w:cs="Symbol"/>
       </w:rPr>
     </w:lvl>
     <w:lvl w:ilvl="1">
@@ -4774,6 +4736,7 @@
       </w:pPr>
       <w:rPr>
         <w:rFonts w:ascii="Wingdings" w:hAnsi="Wingdings" w:cs="Wingdings" w:hint="default"/>
+        <w:rFonts w:cs="Wingdings"/>
       </w:rPr>
     </w:lvl>
     <w:lvl w:ilvl="3">
@@ -4786,6 +4749,7 @@
       </w:pPr>
       <w:rPr>
         <w:rFonts w:ascii="Symbol" w:hAnsi="Symbol" w:cs="Symbol" w:hint="default"/>
+        <w:rFonts w:cs="Symbol"/>
       </w:rPr>
     </w:lvl>
     <w:lvl w:ilvl="4">
@@ -4811,6 +4775,7 @@
       </w:pPr>
       <w:rPr>
         <w:rFonts w:ascii="Wingdings" w:hAnsi="Wingdings" w:cs="Wingdings" w:hint="default"/>
+        <w:rFonts w:cs="Wingdings"/>
       </w:rPr>
     </w:lvl>
     <w:lvl w:ilvl="6">
@@ -4823,6 +4788,7 @@
       </w:pPr>
       <w:rPr>
         <w:rFonts w:ascii="Symbol" w:hAnsi="Symbol" w:cs="Symbol" w:hint="default"/>
+        <w:rFonts w:cs="Symbol"/>
       </w:rPr>
     </w:lvl>
     <w:lvl w:ilvl="7">
@@ -4848,6 +4814,7 @@
       </w:pPr>
       <w:rPr>
         <w:rFonts w:ascii="Wingdings" w:hAnsi="Wingdings" w:cs="Wingdings" w:hint="default"/>
+        <w:rFonts w:cs="Wingdings"/>
       </w:rPr>
     </w:lvl>
   </w:abstractNum>
@@ -4973,7 +4940,6 @@
     <w:rPrDefault>
       <w:rPr>
         <w:rFonts w:ascii="Calibri" w:hAnsi="Calibri" w:eastAsia="Calibri" w:cs="" w:asciiTheme="minorHAnsi" w:cstheme="minorBidi" w:eastAsiaTheme="minorHAnsi" w:hAnsiTheme="minorHAnsi"/>
-        <w:sz w:val="22"/>
         <w:szCs w:val="22"/>
         <w:lang w:val="es-ES" w:eastAsia="en-US" w:bidi="ar-SA"/>
       </w:rPr>
@@ -6164,6 +6130,384 @@
     <w:qFormat/>
     <w:rPr/>
   </w:style>
+  <w:style w:type="character" w:styleId="ListLabel83">
+    <w:name w:val="ListLabel 83"/>
+    <w:qFormat/>
+    <w:rPr>
+      <w:rFonts w:cs="OpenSymbol"/>
+    </w:rPr>
+  </w:style>
+  <w:style w:type="character" w:styleId="ListLabel84">
+    <w:name w:val="ListLabel 84"/>
+    <w:qFormat/>
+    <w:rPr>
+      <w:rFonts w:cs="OpenSymbol"/>
+    </w:rPr>
+  </w:style>
+  <w:style w:type="character" w:styleId="ListLabel85">
+    <w:name w:val="ListLabel 85"/>
+    <w:qFormat/>
+    <w:rPr>
+      <w:rFonts w:cs="OpenSymbol"/>
+    </w:rPr>
+  </w:style>
+  <w:style w:type="character" w:styleId="ListLabel86">
+    <w:name w:val="ListLabel 86"/>
+    <w:qFormat/>
+    <w:rPr>
+      <w:rFonts w:cs="OpenSymbol"/>
+    </w:rPr>
+  </w:style>
+  <w:style w:type="character" w:styleId="ListLabel87">
+    <w:name w:val="ListLabel 87"/>
+    <w:qFormat/>
+    <w:rPr>
+      <w:rFonts w:cs="OpenSymbol"/>
+    </w:rPr>
+  </w:style>
+  <w:style w:type="character" w:styleId="ListLabel88">
+    <w:name w:val="ListLabel 88"/>
+    <w:qFormat/>
+    <w:rPr>
+      <w:rFonts w:cs="OpenSymbol"/>
+    </w:rPr>
+  </w:style>
+  <w:style w:type="character" w:styleId="ListLabel89">
+    <w:name w:val="ListLabel 89"/>
+    <w:qFormat/>
+    <w:rPr>
+      <w:rFonts w:cs="OpenSymbol"/>
+    </w:rPr>
+  </w:style>
+  <w:style w:type="character" w:styleId="ListLabel90">
+    <w:name w:val="ListLabel 90"/>
+    <w:qFormat/>
+    <w:rPr>
+      <w:rFonts w:cs="OpenSymbol"/>
+    </w:rPr>
+  </w:style>
+  <w:style w:type="character" w:styleId="ListLabel91">
+    <w:name w:val="ListLabel 91"/>
+    <w:qFormat/>
+    <w:rPr>
+      <w:rFonts w:cs="OpenSymbol"/>
+    </w:rPr>
+  </w:style>
+  <w:style w:type="character" w:styleId="ListLabel92">
+    <w:name w:val="ListLabel 92"/>
+    <w:qFormat/>
+    <w:rPr>
+      <w:rFonts w:cs="OpenSymbol"/>
+    </w:rPr>
+  </w:style>
+  <w:style w:type="character" w:styleId="ListLabel93">
+    <w:name w:val="ListLabel 93"/>
+    <w:qFormat/>
+    <w:rPr>
+      <w:rFonts w:cs="OpenSymbol"/>
+    </w:rPr>
+  </w:style>
+  <w:style w:type="character" w:styleId="ListLabel94">
+    <w:name w:val="ListLabel 94"/>
+    <w:qFormat/>
+    <w:rPr>
+      <w:rFonts w:cs="OpenSymbol"/>
+    </w:rPr>
+  </w:style>
+  <w:style w:type="character" w:styleId="ListLabel95">
+    <w:name w:val="ListLabel 95"/>
+    <w:qFormat/>
+    <w:rPr>
+      <w:rFonts w:cs="OpenSymbol"/>
+    </w:rPr>
+  </w:style>
+  <w:style w:type="character" w:styleId="ListLabel96">
+    <w:name w:val="ListLabel 96"/>
+    <w:qFormat/>
+    <w:rPr>
+      <w:rFonts w:cs="OpenSymbol"/>
+    </w:rPr>
+  </w:style>
+  <w:style w:type="character" w:styleId="ListLabel97">
+    <w:name w:val="ListLabel 97"/>
+    <w:qFormat/>
+    <w:rPr>
+      <w:rFonts w:cs="OpenSymbol"/>
+    </w:rPr>
+  </w:style>
+  <w:style w:type="character" w:styleId="ListLabel98">
+    <w:name w:val="ListLabel 98"/>
+    <w:qFormat/>
+    <w:rPr>
+      <w:rFonts w:cs="OpenSymbol"/>
+    </w:rPr>
+  </w:style>
+  <w:style w:type="character" w:styleId="ListLabel99">
+    <w:name w:val="ListLabel 99"/>
+    <w:qFormat/>
+    <w:rPr>
+      <w:rFonts w:cs="OpenSymbol"/>
+    </w:rPr>
+  </w:style>
+  <w:style w:type="character" w:styleId="ListLabel100">
+    <w:name w:val="ListLabel 100"/>
+    <w:qFormat/>
+    <w:rPr>
+      <w:rFonts w:cs="OpenSymbol"/>
+    </w:rPr>
+  </w:style>
+  <w:style w:type="character" w:styleId="ListLabel101">
+    <w:name w:val="ListLabel 101"/>
+    <w:qFormat/>
+    <w:rPr>
+      <w:rFonts w:cs="OpenSymbol"/>
+    </w:rPr>
+  </w:style>
+  <w:style w:type="character" w:styleId="ListLabel102">
+    <w:name w:val="ListLabel 102"/>
+    <w:qFormat/>
+    <w:rPr>
+      <w:rFonts w:cs="OpenSymbol"/>
+    </w:rPr>
+  </w:style>
+  <w:style w:type="character" w:styleId="ListLabel103">
+    <w:name w:val="ListLabel 103"/>
+    <w:qFormat/>
+    <w:rPr>
+      <w:rFonts w:cs="OpenSymbol"/>
+    </w:rPr>
+  </w:style>
+  <w:style w:type="character" w:styleId="ListLabel104">
+    <w:name w:val="ListLabel 104"/>
+    <w:qFormat/>
+    <w:rPr>
+      <w:rFonts w:cs="OpenSymbol"/>
+    </w:rPr>
+  </w:style>
+  <w:style w:type="character" w:styleId="ListLabel105">
+    <w:name w:val="ListLabel 105"/>
+    <w:qFormat/>
+    <w:rPr>
+      <w:rFonts w:cs="OpenSymbol"/>
+    </w:rPr>
+  </w:style>
+  <w:style w:type="character" w:styleId="ListLabel106">
+    <w:name w:val="ListLabel 106"/>
+    <w:qFormat/>
+    <w:rPr>
+      <w:rFonts w:cs="OpenSymbol"/>
+    </w:rPr>
+  </w:style>
+  <w:style w:type="character" w:styleId="ListLabel107">
+    <w:name w:val="ListLabel 107"/>
+    <w:qFormat/>
+    <w:rPr>
+      <w:rFonts w:cs="OpenSymbol"/>
+    </w:rPr>
+  </w:style>
+  <w:style w:type="character" w:styleId="ListLabel108">
+    <w:name w:val="ListLabel 108"/>
+    <w:qFormat/>
+    <w:rPr>
+      <w:rFonts w:cs="OpenSymbol"/>
+    </w:rPr>
+  </w:style>
+  <w:style w:type="character" w:styleId="ListLabel109">
+    <w:name w:val="ListLabel 109"/>
+    <w:qFormat/>
+    <w:rPr>
+      <w:rFonts w:cs="OpenSymbol"/>
+    </w:rPr>
+  </w:style>
+  <w:style w:type="character" w:styleId="ListLabel110">
+    <w:name w:val="ListLabel 110"/>
+    <w:qFormat/>
+    <w:rPr>
+      <w:rFonts w:cs="OpenSymbol"/>
+    </w:rPr>
+  </w:style>
+  <w:style w:type="character" w:styleId="ListLabel111">
+    <w:name w:val="ListLabel 111"/>
+    <w:qFormat/>
+    <w:rPr>
+      <w:rFonts w:cs="OpenSymbol"/>
+    </w:rPr>
+  </w:style>
+  <w:style w:type="character" w:styleId="ListLabel112">
+    <w:name w:val="ListLabel 112"/>
+    <w:qFormat/>
+    <w:rPr>
+      <w:rFonts w:cs="OpenSymbol"/>
+    </w:rPr>
+  </w:style>
+  <w:style w:type="character" w:styleId="ListLabel113">
+    <w:name w:val="ListLabel 113"/>
+    <w:qFormat/>
+    <w:rPr>
+      <w:rFonts w:cs="OpenSymbol"/>
+    </w:rPr>
+  </w:style>
+  <w:style w:type="character" w:styleId="ListLabel114">
+    <w:name w:val="ListLabel 114"/>
+    <w:qFormat/>
+    <w:rPr>
+      <w:rFonts w:cs="OpenSymbol"/>
+    </w:rPr>
+  </w:style>
+  <w:style w:type="character" w:styleId="ListLabel115">
+    <w:name w:val="ListLabel 115"/>
+    <w:qFormat/>
+    <w:rPr>
+      <w:rFonts w:cs="OpenSymbol"/>
+    </w:rPr>
+  </w:style>
+  <w:style w:type="character" w:styleId="ListLabel116">
+    <w:name w:val="ListLabel 116"/>
+    <w:qFormat/>
+    <w:rPr>
+      <w:rFonts w:cs="OpenSymbol"/>
+    </w:rPr>
+  </w:style>
+  <w:style w:type="character" w:styleId="ListLabel117">
+    <w:name w:val="ListLabel 117"/>
+    <w:qFormat/>
+    <w:rPr>
+      <w:rFonts w:cs="OpenSymbol"/>
+    </w:rPr>
+  </w:style>
+  <w:style w:type="character" w:styleId="ListLabel118">
+    <w:name w:val="ListLabel 118"/>
+    <w:qFormat/>
+    <w:rPr>
+      <w:rFonts w:cs="OpenSymbol"/>
+    </w:rPr>
+  </w:style>
+  <w:style w:type="character" w:styleId="ListLabel119">
+    <w:name w:val="ListLabel 119"/>
+    <w:qFormat/>
+    <w:rPr>
+      <w:rFonts w:cs="OpenSymbol"/>
+    </w:rPr>
+  </w:style>
+  <w:style w:type="character" w:styleId="ListLabel120">
+    <w:name w:val="ListLabel 120"/>
+    <w:qFormat/>
+    <w:rPr>
+      <w:rFonts w:cs="OpenSymbol"/>
+    </w:rPr>
+  </w:style>
+  <w:style w:type="character" w:styleId="ListLabel121">
+    <w:name w:val="ListLabel 121"/>
+    <w:qFormat/>
+    <w:rPr>
+      <w:rFonts w:cs="OpenSymbol"/>
+    </w:rPr>
+  </w:style>
+  <w:style w:type="character" w:styleId="ListLabel122">
+    <w:name w:val="ListLabel 122"/>
+    <w:qFormat/>
+    <w:rPr>
+      <w:rFonts w:cs="OpenSymbol"/>
+    </w:rPr>
+  </w:style>
+  <w:style w:type="character" w:styleId="ListLabel123">
+    <w:name w:val="ListLabel 123"/>
+    <w:qFormat/>
+    <w:rPr>
+      <w:rFonts w:cs="OpenSymbol"/>
+    </w:rPr>
+  </w:style>
+  <w:style w:type="character" w:styleId="ListLabel124">
+    <w:name w:val="ListLabel 124"/>
+    <w:qFormat/>
+    <w:rPr>
+      <w:rFonts w:cs="OpenSymbol"/>
+    </w:rPr>
+  </w:style>
+  <w:style w:type="character" w:styleId="ListLabel125">
+    <w:name w:val="ListLabel 125"/>
+    <w:qFormat/>
+    <w:rPr>
+      <w:rFonts w:cs="OpenSymbol"/>
+    </w:rPr>
+  </w:style>
+  <w:style w:type="character" w:styleId="ListLabel126">
+    <w:name w:val="ListLabel 126"/>
+    <w:qFormat/>
+    <w:rPr>
+      <w:rFonts w:cs="OpenSymbol"/>
+    </w:rPr>
+  </w:style>
+  <w:style w:type="character" w:styleId="ListLabel127">
+    <w:name w:val="ListLabel 127"/>
+    <w:qFormat/>
+    <w:rPr>
+      <w:rFonts w:cs="OpenSymbol"/>
+    </w:rPr>
+  </w:style>
+  <w:style w:type="character" w:styleId="ListLabel128">
+    <w:name w:val="ListLabel 128"/>
+    <w:qFormat/>
+    <w:rPr>
+      <w:rFonts w:cs="Symbol"/>
+    </w:rPr>
+  </w:style>
+  <w:style w:type="character" w:styleId="ListLabel129">
+    <w:name w:val="ListLabel 129"/>
+    <w:qFormat/>
+    <w:rPr>
+      <w:rFonts w:cs="Courier New"/>
+    </w:rPr>
+  </w:style>
+  <w:style w:type="character" w:styleId="ListLabel130">
+    <w:name w:val="ListLabel 130"/>
+    <w:qFormat/>
+    <w:rPr>
+      <w:rFonts w:cs="Wingdings"/>
+    </w:rPr>
+  </w:style>
+  <w:style w:type="character" w:styleId="ListLabel131">
+    <w:name w:val="ListLabel 131"/>
+    <w:qFormat/>
+    <w:rPr>
+      <w:rFonts w:cs="Symbol"/>
+    </w:rPr>
+  </w:style>
+  <w:style w:type="character" w:styleId="ListLabel132">
+    <w:name w:val="ListLabel 132"/>
+    <w:qFormat/>
+    <w:rPr>
+      <w:rFonts w:cs="Courier New"/>
+    </w:rPr>
+  </w:style>
+  <w:style w:type="character" w:styleId="ListLabel133">
+    <w:name w:val="ListLabel 133"/>
+    <w:qFormat/>
+    <w:rPr>
+      <w:rFonts w:cs="Wingdings"/>
+    </w:rPr>
+  </w:style>
+  <w:style w:type="character" w:styleId="ListLabel134">
+    <w:name w:val="ListLabel 134"/>
+    <w:qFormat/>
+    <w:rPr>
+      <w:rFonts w:cs="Symbol"/>
+    </w:rPr>
+  </w:style>
+  <w:style w:type="character" w:styleId="ListLabel135">
+    <w:name w:val="ListLabel 135"/>
+    <w:qFormat/>
+    <w:rPr>
+      <w:rFonts w:cs="Courier New"/>
+    </w:rPr>
+  </w:style>
+  <w:style w:type="character" w:styleId="ListLabel136">
+    <w:name w:val="ListLabel 136"/>
+    <w:qFormat/>
+    <w:rPr>
+      <w:rFonts w:cs="Wingdings"/>
+    </w:rPr>
+  </w:style>
   <w:style w:type="paragraph" w:styleId="Ttulo">
     <w:name w:val="Título"/>
     <w:basedOn w:val="Normal"/>
@@ -6235,12 +6579,12 @@
       <w:jc w:val="left"/>
     </w:pPr>
     <w:rPr>
-      <w:rFonts w:eastAsia="" w:eastAsiaTheme="minorEastAsia" w:ascii="Calibri" w:hAnsi="Calibri" w:cs=""/>
+      <w:rFonts w:ascii="Calibri" w:hAnsi="Calibri" w:eastAsia="" w:cs="" w:eastAsiaTheme="minorEastAsia"/>
       <w:color w:val="auto"/>
       <w:kern w:val="0"/>
       <w:sz w:val="22"/>
       <w:szCs w:val="22"/>
-      <w:lang w:eastAsia="es-ES" w:val="es-ES" w:bidi="ar-SA"/>
+      <w:lang w:val="es-ES" w:eastAsia="es-ES" w:bidi="ar-SA"/>
     </w:rPr>
   </w:style>
   <w:style w:type="paragraph" w:styleId="Cabecera">

</xml_diff>